<commit_message>
15: Update to UML and design after service definition
Services now follow convention similar to

turtlebot_msgs/srv/SetFollowState.srv

Where constants define valid states and these are passed
to both start and stop a node action
</commit_message>
<xml_diff>
--- a/design/Design.docx
+++ b/design/Design.docx
@@ -331,16 +331,7 @@
         <w:pStyle w:val="Heading2"/>
       </w:pPr>
       <w:r>
-        <w:t xml:space="preserve">Push Planner </w:t>
-      </w:r>
-      <w:r>
-        <w:t>New</w:t>
-      </w:r>
-      <w:r>
-        <w:t xml:space="preserve"> Target</w:t>
-      </w:r>
-      <w:r>
-        <w:t xml:space="preserve"> Already Exists</w:t>
+        <w:t>Push Planner New Target Already Exists</w:t>
       </w:r>
     </w:p>
     <w:p>
@@ -349,17 +340,11 @@
       </w:r>
       <w:r>
         <w:br/>
-        <w:t>When a new Target arrives</w:t>
-      </w:r>
-      <w:r>
-        <w:t xml:space="preserve"> with a centroid &lt; .5 meter from another single target</w:t>
-      </w:r>
-      <w:r>
-        <w:br/>
-        <w:t xml:space="preserve">Then the Target should be </w:t>
-      </w:r>
-      <w:r>
-        <w:t>considered to be the same as the other one</w:t>
+        <w:t>When a new Target arrives with a centroid &lt; .5 meter from another single target</w:t>
+      </w:r>
+      <w:r>
+        <w:br/>
+        <w:t>Then the Target should be considered to be the same as the other one</w:t>
       </w:r>
       <w:r>
         <w:br/>
@@ -613,11 +598,19 @@
     </w:p>
     <w:p>
       <w:r>
-        <w:t>StartWalking – if not walking map, start walking, if walking keep on walking</w:t>
-      </w:r>
-      <w:r>
-        <w:br/>
-        <w:t>StopWalking – if walking map, stop, if not do nothing</w:t>
+        <w:t>SetMapWalkerState</w:t>
+      </w:r>
+      <w:r>
+        <w:t xml:space="preserve"> – </w:t>
+      </w:r>
+      <w:r>
+        <w:t>STOPPED=0, WALKING=1</w:t>
+      </w:r>
+      <w:r>
+        <w:br/>
+      </w:r>
+      <w:r>
+        <w:t>if walking map, stop, if not do nothing</w:t>
       </w:r>
     </w:p>
     <w:p>
@@ -657,10 +650,7 @@
     </w:p>
     <w:p>
       <w:r>
-        <w:t>GetPushPlan</w:t>
-      </w:r>
-      <w:r>
-        <w:t xml:space="preserve"> – Returns a plan for pushing a given Target to the Jail</w:t>
+        <w:t>GetPushPlan – Returns a plan for pushing a given Target to the Jail</w:t>
       </w:r>
       <w:r>
         <w:br/>
@@ -686,31 +676,28 @@
     </w:p>
     <w:p>
       <w:r>
-        <w:t>Start</w:t>
-      </w:r>
-      <w:r>
-        <w:t>Pushing</w:t>
-      </w:r>
-      <w:r>
-        <w:t xml:space="preserve"> – if </w:t>
-      </w:r>
-      <w:r>
-        <w:t>in idle state, wake up and request a new PushPlan, in not idle do nothing</w:t>
-      </w:r>
-      <w:r>
-        <w:br/>
-        <w:t>StopPushing</w:t>
-      </w:r>
-      <w:r>
-        <w:t xml:space="preserve"> – if </w:t>
-      </w:r>
-      <w:r>
-        <w:t>pushing a Target</w:t>
+        <w:t xml:space="preserve">SetPushExecutorState </w:t>
+      </w:r>
+      <w:r>
+        <w:t xml:space="preserve">– STOPPED=0, </w:t>
+      </w:r>
+      <w:r>
+        <w:t>PUSH</w:t>
       </w:r>
       <w:bookmarkStart w:id="0" w:name="_GoBack"/>
       <w:bookmarkEnd w:id="0"/>
       <w:r>
-        <w:t xml:space="preserve"> stop, if not do nothing</w:t>
+        <w:t>ING=1</w:t>
+      </w:r>
+      <w:r>
+        <w:br/>
+      </w:r>
+      <w:r>
+        <w:t>if in idle state, wake up and request a new PushPlan, in not idle do nothing</w:t>
+      </w:r>
+      <w:r>
+        <w:br/>
+        <w:t>StopPushing – if pushing a Target stop, if not do nothing</w:t>
       </w:r>
     </w:p>
     <w:p/>

</xml_diff>